<commit_message>
New SQL scripts for db monitoring and tuning - see help.sql for the usage of the sql scripts
</commit_message>
<xml_diff>
--- a/ps/doc/01-OraPowerShell-Setup.docx
+++ b/ps/doc/01-OraPowerShell-Setup.docx
@@ -1221,8 +1221,24 @@
           <w:rFonts w:cs="Tahoma"/>
           <w:lang w:val="en-US"/>
         </w:rPr>
-        <w:t xml:space="preserve"> C:\Users\gpipperr\Documents\WindowsPowerShell\Microsoft.PowerShell_profile.ps1</w:t>
-      </w:r>
+        <w:t xml:space="preserve"> </w:t>
+      </w:r>
+      <w:r>
+        <w:rPr>
+          <w:rFonts w:cs="Tahoma"/>
+          <w:lang w:val="en-US"/>
+        </w:rPr>
+        <w:t>$</w:t>
+      </w:r>
+      <w:proofErr w:type="spellStart"/>
+      <w:r>
+        <w:rPr>
+          <w:rFonts w:cs="Tahoma"/>
+          <w:lang w:val="en-US"/>
+        </w:rPr>
+        <w:t>Profile.CurrentUserAllHosts</w:t>
+      </w:r>
+      <w:proofErr w:type="spellEnd"/>
     </w:p>
     <w:p>
       <w:pPr>
@@ -1273,6 +1289,7 @@
           <w:lang w:val="en-US"/>
         </w:rPr>
       </w:pPr>
+      <w:bookmarkStart w:id="0" w:name="_GoBack"/>
       <w:r>
         <w:rPr>
           <w:rFonts w:cs="Tahoma"/>
@@ -1348,6 +1365,7 @@
         <w:t>#############################################</w:t>
       </w:r>
     </w:p>
+    <w:bookmarkEnd w:id="0"/>
     <w:p>
       <w:pPr>
         <w:rPr>
@@ -1592,7 +1610,6 @@
         <w:rPr>
           <w:lang w:val="en-US"/>
         </w:rPr>
-        <w:lastRenderedPageBreak/>
         <w:t>In the next release auto generation of this xml file is in planning</w:t>
       </w:r>
     </w:p>
@@ -5096,6 +5113,9 @@
               <w:pStyle w:val="Textkrper-Zeileneinzug"/>
               <w:ind w:left="0"/>
               <w:cnfStyle w:val="000000000000" w:firstRow="0" w:lastRow="0" w:firstColumn="0" w:lastColumn="0" w:oddVBand="0" w:evenVBand="0" w:oddHBand="0" w:evenHBand="0" w:firstRowFirstColumn="0" w:firstRowLastColumn="0" w:lastRowFirstColumn="0" w:lastRowLastColumn="0"/>
+              <w:rPr>
+                <w:lang w:val="en-US"/>
+              </w:rPr>
             </w:pPr>
           </w:p>
         </w:tc>
@@ -5108,6 +5128,9 @@
               <w:pStyle w:val="Textkrper-Zeileneinzug"/>
               <w:ind w:left="0"/>
               <w:cnfStyle w:val="000000000000" w:firstRow="0" w:lastRow="0" w:firstColumn="0" w:lastColumn="0" w:oddVBand="0" w:evenVBand="0" w:oddHBand="0" w:evenHBand="0" w:firstRowFirstColumn="0" w:firstRowLastColumn="0" w:lastRowFirstColumn="0" w:lastRowLastColumn="0"/>
+              <w:rPr>
+                <w:lang w:val="en-US"/>
+              </w:rPr>
             </w:pPr>
           </w:p>
         </w:tc>
@@ -5357,8 +5380,6 @@
               </w:rPr>
               <w:t>db_backup_use_flash</w:t>
             </w:r>
-            <w:bookmarkStart w:id="0" w:name="_GoBack"/>
-            <w:bookmarkEnd w:id="0"/>
             <w:proofErr w:type="spellEnd"/>
           </w:p>
         </w:tc>
@@ -16839,7 +16860,7 @@
         <w:noProof/>
         <w:lang w:val="en-US"/>
       </w:rPr>
-      <w:t>10</w:t>
+      <w:t>2</w:t>
     </w:r>
     <w:r>
       <w:rPr>

</xml_diff>